<commit_message>
early stopping + validation graph
</commit_message>
<xml_diff>
--- a/Results.docx
+++ b/Results.docx
@@ -60,13 +60,33 @@
               <w:rPr>
                 <w:lang w:val="en-US"/>
               </w:rPr>
-              <w:t xml:space="preserve">: bitcoin </w:t>
-            </w:r>
-            <w:r>
-              <w:rPr>
-                <w:lang w:val="en-US"/>
-              </w:rPr>
-              <w:t>Closing</w:t>
+              <w:t xml:space="preserve">: </w:t>
+            </w:r>
+            <w:r>
+              <w:rPr>
+                <w:lang w:val="en-US"/>
+              </w:rPr>
+              <w:t>Clos</w:t>
+            </w:r>
+            <w:r>
+              <w:rPr>
+                <w:lang w:val="en-US"/>
+              </w:rPr>
+              <w:t>e</w:t>
+            </w:r>
+          </w:p>
+          <w:p>
+            <w:pPr>
+              <w:spacing w:line="360" w:lineRule="auto"/>
+              <w:rPr>
+                <w:lang w:val="en-US"/>
+              </w:rPr>
+            </w:pPr>
+            <w:r>
+              <w:rPr>
+                <w:lang w:val="en-US"/>
+              </w:rPr>
+              <w:t>TIME_INTERVAL = "3H"</w:t>
             </w:r>
           </w:p>
           <w:p>
@@ -137,19 +157,11 @@
                 <w:lang w:val="en-BE"/>
               </w:rPr>
             </w:pPr>
-            <w:proofErr w:type="spellStart"/>
             <w:r>
               <w:rPr>
                 <w:lang w:val="en-BE"/>
               </w:rPr>
-              <w:t>hidden_dim</w:t>
-            </w:r>
-            <w:proofErr w:type="spellEnd"/>
-            <w:r>
-              <w:rPr>
-                <w:lang w:val="en-BE"/>
-              </w:rPr>
-              <w:t xml:space="preserve"> = 128</w:t>
+              <w:t>hidden_dim = 128</w:t>
             </w:r>
           </w:p>
           <w:p>
@@ -159,19 +171,11 @@
                 <w:lang w:val="en-BE"/>
               </w:rPr>
             </w:pPr>
-            <w:proofErr w:type="spellStart"/>
             <w:r>
               <w:rPr>
                 <w:lang w:val="en-BE"/>
               </w:rPr>
-              <w:t>num_layers</w:t>
-            </w:r>
-            <w:proofErr w:type="spellEnd"/>
-            <w:r>
-              <w:rPr>
-                <w:lang w:val="en-BE"/>
-              </w:rPr>
-              <w:t xml:space="preserve"> = 3</w:t>
+              <w:t>num_layers = 3</w:t>
             </w:r>
           </w:p>
           <w:p>
@@ -181,19 +185,11 @@
                 <w:lang w:val="en-BE"/>
               </w:rPr>
             </w:pPr>
-            <w:proofErr w:type="spellStart"/>
             <w:r>
               <w:rPr>
                 <w:lang w:val="en-BE"/>
               </w:rPr>
-              <w:t>output_dim</w:t>
-            </w:r>
-            <w:proofErr w:type="spellEnd"/>
-            <w:r>
-              <w:rPr>
-                <w:lang w:val="en-BE"/>
-              </w:rPr>
-              <w:t xml:space="preserve"> = 1</w:t>
+              <w:t>output_dim = 1</w:t>
             </w:r>
           </w:p>
           <w:p>
@@ -1163,15 +1159,8 @@
 <file path=customXml/itemProps3.xml><?xml version="1.0" encoding="utf-8"?>
 <ds:datastoreItem xmlns:ds="http://schemas.openxmlformats.org/officeDocument/2006/customXml" ds:itemID="{41027055-B8D3-46C4-A1C7-91D4727BEB07}">
   <ds:schemaRefs>
-    <ds:schemaRef ds:uri="http://schemas.microsoft.com/office/2006/documentManagement/types"/>
-    <ds:schemaRef ds:uri="http://purl.org/dc/terms/"/>
-    <ds:schemaRef ds:uri="http://schemas.openxmlformats.org/package/2006/metadata/core-properties"/>
-    <ds:schemaRef ds:uri="http://purl.org/dc/elements/1.1/"/>
+    <ds:schemaRef ds:uri="http://schemas.microsoft.com/office/2006/metadata/properties"/>
     <ds:schemaRef ds:uri="http://schemas.microsoft.com/office/infopath/2007/PartnerControls"/>
-    <ds:schemaRef ds:uri="http://www.w3.org/XML/1998/namespace"/>
-    <ds:schemaRef ds:uri="fd689c1b-2561-4a46-ae04-6449f963ff76"/>
-    <ds:schemaRef ds:uri="http://schemas.microsoft.com/office/2006/metadata/properties"/>
-    <ds:schemaRef ds:uri="http://purl.org/dc/dcmitype/"/>
   </ds:schemaRefs>
 </ds:datastoreItem>
 </file>
</xml_diff>